<commit_message>
mis gráficas ya están
</commit_message>
<xml_diff>
--- a/MonsterStats.docx
+++ b/MonsterStats.docx
@@ -20,6 +20,9 @@
     <w:p/>
     <w:p/>
     <w:p>
+      <w:pPr>
+        <w:jc w:val="center"/>
+      </w:pPr>
       <w:r>
         <w:rPr>
           <w:noProof/>
@@ -678,10 +681,7 @@
                                   <w:jc w:val="center"/>
                                 </w:pPr>
                                 <w:r>
-                                  <w:t xml:space="preserve">Busca </w:t>
-                                </w:r>
-                                <w:r>
-                                  <w:t>RMI</w:t>
+                                  <w:t>Busca RMI</w:t>
                                 </w:r>
                               </w:p>
                               <w:p>
@@ -712,16 +712,7 @@
                                   <w:jc w:val="center"/>
                                 </w:pPr>
                                 <w:r>
-                                  <w:t xml:space="preserve">Envía </w:t>
-                                </w:r>
-                                <w:r>
-                                  <w:t>respuesta</w:t>
-                                </w:r>
-                                <w:r>
-                                  <w:t xml:space="preserve"> </w:t>
-                                </w:r>
-                                <w:r>
-                                  <w:t>TCP</w:t>
+                                  <w:t>Envía respuesta TCP</w:t>
                                 </w:r>
                               </w:p>
                             </w:txbxContent>
@@ -1316,10 +1307,7 @@
                             <w:jc w:val="center"/>
                           </w:pPr>
                           <w:r>
-                            <w:t xml:space="preserve">Busca </w:t>
-                          </w:r>
-                          <w:r>
-                            <w:t>RMI</w:t>
+                            <w:t>Busca RMI</w:t>
                           </w:r>
                         </w:p>
                         <w:p>
@@ -1350,16 +1338,7 @@
                             <w:jc w:val="center"/>
                           </w:pPr>
                           <w:r>
-                            <w:t xml:space="preserve">Envía </w:t>
-                          </w:r>
-                          <w:r>
-                            <w:t>respuesta</w:t>
-                          </w:r>
-                          <w:r>
-                            <w:t xml:space="preserve"> </w:t>
-                          </w:r>
-                          <w:r>
-                            <w:t>TCP</w:t>
+                            <w:t>Envía respuesta TCP</w:t>
                           </w:r>
                         </w:p>
                       </w:txbxContent>
@@ -1646,22 +1625,1121 @@
     </w:p>
     <w:p/>
     <w:p>
-      <w:r>
+      <w:pPr>
+        <w:pStyle w:val="Subttulo"/>
+        <w:rPr>
+          <w:szCs w:val="28"/>
+        </w:rPr>
+      </w:pPr>
+      <w:r>
+        <w:rPr>
+          <w:szCs w:val="28"/>
+        </w:rPr>
         <w:lastRenderedPageBreak/>
-        <w:t>===Poner grafiquitas por casos, señalando a parte el promedio</w:t>
-      </w:r>
-      <w:r>
-        <w:t>, el promedio de los errores</w:t>
-      </w:r>
+        <w:t>10 rondas de 50 monstruos cada uno con 50 jugadores</w:t>
+      </w:r>
+    </w:p>
+    <w:p>
+      <w:pPr>
+        <w:pStyle w:val="Prrafodelista"/>
+        <w:numPr>
+          <w:ilvl w:val="0"/>
+          <w:numId w:val="3"/>
+        </w:numPr>
+      </w:pPr>
+      <w:r>
+        <w:t xml:space="preserve">Promedio de promedios: </w:t>
+      </w:r>
+      <w:r>
+        <w:t>6.490442698</w:t>
+      </w:r>
+      <w:r>
+        <w:t xml:space="preserve"> milisegundos</w:t>
+      </w:r>
+    </w:p>
+    <w:p>
+      <w:pPr>
+        <w:pStyle w:val="Prrafodelista"/>
+        <w:numPr>
+          <w:ilvl w:val="0"/>
+          <w:numId w:val="3"/>
+        </w:numPr>
+      </w:pPr>
+      <w:r>
+        <w:t xml:space="preserve">Promedio de desviación estándar: </w:t>
+      </w:r>
+      <w:r>
+        <w:t>3.008123799</w:t>
+      </w:r>
+      <w:r>
+        <w:t xml:space="preserve"> </w:t>
+      </w:r>
+      <w:r>
+        <w:t>milisegundos</w:t>
+      </w:r>
+    </w:p>
+    <w:p>
+      <w:pPr>
+        <w:pStyle w:val="Prrafodelista"/>
+        <w:numPr>
+          <w:ilvl w:val="0"/>
+          <w:numId w:val="3"/>
+        </w:numPr>
+      </w:pPr>
+      <w:r>
+        <w:t>Errores: 0</w:t>
+      </w:r>
+    </w:p>
+    <w:p>
+      <w:pPr>
+        <w:pStyle w:val="Prrafodelista"/>
+        <w:numPr>
+          <w:ilvl w:val="0"/>
+          <w:numId w:val="3"/>
+        </w:numPr>
+      </w:pPr>
+      <w:r>
+        <w:t>Tiempo de espera entre envíos: 0.5 segundos</w:t>
+      </w:r>
+    </w:p>
+    <w:p/>
+    <w:p>
+      <w:pPr>
+        <w:jc w:val="center"/>
+      </w:pPr>
+      <w:r>
+        <w:rPr>
+          <w:noProof/>
+        </w:rPr>
+        <w:drawing>
+          <wp:inline distT="0" distB="0" distL="0" distR="0" wp14:anchorId="7AC0F056">
+            <wp:extent cx="5651280" cy="2545080"/>
+            <wp:effectExtent l="0" t="0" r="6985" b="7620"/>
+            <wp:docPr id="8" name="Imagen 8"/>
+            <wp:cNvGraphicFramePr>
+              <a:graphicFrameLocks xmlns:a="http://schemas.openxmlformats.org/drawingml/2006/main" noChangeAspect="1"/>
+            </wp:cNvGraphicFramePr>
+            <a:graphic xmlns:a="http://schemas.openxmlformats.org/drawingml/2006/main">
+              <a:graphicData uri="http://schemas.openxmlformats.org/drawingml/2006/picture">
+                <pic:pic xmlns:pic="http://schemas.openxmlformats.org/drawingml/2006/picture">
+                  <pic:nvPicPr>
+                    <pic:cNvPr id="0" name="Picture 2"/>
+                    <pic:cNvPicPr>
+                      <a:picLocks noChangeAspect="1" noChangeArrowheads="1"/>
+                    </pic:cNvPicPr>
+                  </pic:nvPicPr>
+                  <pic:blipFill>
+                    <a:blip r:embed="rId8">
+                      <a:extLst>
+                        <a:ext uri="{28A0092B-C50C-407E-A947-70E740481C1C}">
+                          <a14:useLocalDpi xmlns:a14="http://schemas.microsoft.com/office/drawing/2010/main" val="0"/>
+                        </a:ext>
+                      </a:extLst>
+                    </a:blip>
+                    <a:srcRect/>
+                    <a:stretch>
+                      <a:fillRect/>
+                    </a:stretch>
+                  </pic:blipFill>
+                  <pic:spPr bwMode="auto">
+                    <a:xfrm>
+                      <a:off x="0" y="0"/>
+                      <a:ext cx="5653712" cy="2546175"/>
+                    </a:xfrm>
+                    <a:prstGeom prst="rect">
+                      <a:avLst/>
+                    </a:prstGeom>
+                    <a:noFill/>
+                  </pic:spPr>
+                </pic:pic>
+              </a:graphicData>
+            </a:graphic>
+          </wp:inline>
+        </w:drawing>
+      </w:r>
+    </w:p>
+    <w:p/>
+    <w:p/>
+    <w:p>
+      <w:pPr>
+        <w:pStyle w:val="Subttulo"/>
+      </w:pPr>
+      <w:r>
+        <w:t>10 rondas de 50 monstruos cada con 100 jugadores</w:t>
+      </w:r>
+    </w:p>
+    <w:p>
+      <w:pPr>
+        <w:pStyle w:val="Prrafodelista"/>
+        <w:numPr>
+          <w:ilvl w:val="0"/>
+          <w:numId w:val="4"/>
+        </w:numPr>
+      </w:pPr>
+      <w:r>
+        <w:t xml:space="preserve">Promedio de promedios: </w:t>
+      </w:r>
+      <w:r>
+        <w:t>28.38567363</w:t>
+      </w:r>
+      <w:r>
+        <w:t xml:space="preserve"> </w:t>
+      </w:r>
+      <w:r>
+        <w:t>milisegundos</w:t>
+      </w:r>
+    </w:p>
+    <w:p>
+      <w:pPr>
+        <w:pStyle w:val="Prrafodelista"/>
+        <w:numPr>
+          <w:ilvl w:val="0"/>
+          <w:numId w:val="4"/>
+        </w:numPr>
+      </w:pPr>
+      <w:r>
+        <w:t xml:space="preserve">Promedio de desviaciones estándar: </w:t>
+      </w:r>
+      <w:r>
+        <w:t>102.2615013</w:t>
+      </w:r>
+      <w:r>
+        <w:t xml:space="preserve"> </w:t>
+      </w:r>
+      <w:r>
+        <w:t>milisegundos</w:t>
+      </w:r>
+    </w:p>
+    <w:p>
+      <w:pPr>
+        <w:pStyle w:val="Prrafodelista"/>
+        <w:numPr>
+          <w:ilvl w:val="0"/>
+          <w:numId w:val="4"/>
+        </w:numPr>
+      </w:pPr>
+      <w:r>
+        <w:t>Errores: 0</w:t>
+      </w:r>
+    </w:p>
+    <w:p>
+      <w:pPr>
+        <w:pStyle w:val="Prrafodelista"/>
+        <w:numPr>
+          <w:ilvl w:val="0"/>
+          <w:numId w:val="4"/>
+        </w:numPr>
+      </w:pPr>
+      <w:r>
+        <w:t>Tiempo de espera entre envíos: 0.5 segundos</w:t>
+      </w:r>
+    </w:p>
+    <w:p>
+      <w:pPr>
+        <w:jc w:val="center"/>
+      </w:pPr>
+      <w:r>
+        <w:rPr>
+          <w:noProof/>
+        </w:rPr>
+        <w:lastRenderedPageBreak/>
+        <w:drawing>
+          <wp:inline distT="0" distB="0" distL="0" distR="0" wp14:anchorId="661E567F">
+            <wp:extent cx="5753029" cy="3215640"/>
+            <wp:effectExtent l="0" t="0" r="635" b="3810"/>
+            <wp:docPr id="15" name="Imagen 15"/>
+            <wp:cNvGraphicFramePr>
+              <a:graphicFrameLocks xmlns:a="http://schemas.openxmlformats.org/drawingml/2006/main" noChangeAspect="1"/>
+            </wp:cNvGraphicFramePr>
+            <a:graphic xmlns:a="http://schemas.openxmlformats.org/drawingml/2006/main">
+              <a:graphicData uri="http://schemas.openxmlformats.org/drawingml/2006/picture">
+                <pic:pic xmlns:pic="http://schemas.openxmlformats.org/drawingml/2006/picture">
+                  <pic:nvPicPr>
+                    <pic:cNvPr id="0" name="Picture 3"/>
+                    <pic:cNvPicPr>
+                      <a:picLocks noChangeAspect="1" noChangeArrowheads="1"/>
+                    </pic:cNvPicPr>
+                  </pic:nvPicPr>
+                  <pic:blipFill>
+                    <a:blip r:embed="rId9">
+                      <a:extLst>
+                        <a:ext uri="{28A0092B-C50C-407E-A947-70E740481C1C}">
+                          <a14:useLocalDpi xmlns:a14="http://schemas.microsoft.com/office/drawing/2010/main" val="0"/>
+                        </a:ext>
+                      </a:extLst>
+                    </a:blip>
+                    <a:srcRect/>
+                    <a:stretch>
+                      <a:fillRect/>
+                    </a:stretch>
+                  </pic:blipFill>
+                  <pic:spPr bwMode="auto">
+                    <a:xfrm>
+                      <a:off x="0" y="0"/>
+                      <a:ext cx="5790809" cy="3236757"/>
+                    </a:xfrm>
+                    <a:prstGeom prst="rect">
+                      <a:avLst/>
+                    </a:prstGeom>
+                    <a:noFill/>
+                  </pic:spPr>
+                </pic:pic>
+              </a:graphicData>
+            </a:graphic>
+          </wp:inline>
+        </w:drawing>
+      </w:r>
+    </w:p>
+    <w:p>
+      <w:pPr>
+        <w:jc w:val="center"/>
+      </w:pPr>
+    </w:p>
+    <w:p>
+      <w:r>
+        <w:t xml:space="preserve">A partir de este número de jugadores se pueden ver una desviación estándar muy alta, ya que hubo mensajes que se tardaron excesivamente mucho tiempo en hacer su recorrido; sin embargo, es importante mencionar </w:t>
+      </w:r>
+      <w:proofErr w:type="gramStart"/>
+      <w:r>
+        <w:t>que</w:t>
+      </w:r>
+      <w:proofErr w:type="gramEnd"/>
+      <w:r>
+        <w:t xml:space="preserve"> en la mayoría de los casos, estos llegaron correctamente y no ocurrieron excepciones.</w:t>
+      </w:r>
+    </w:p>
+    <w:p/>
+    <w:p>
+      <w:pPr>
+        <w:pStyle w:val="Subttulo"/>
+      </w:pPr>
+      <w:r>
+        <w:t>10 rondas de 50 monstruos cada con 150 jugadores</w:t>
+      </w:r>
+    </w:p>
+    <w:p>
+      <w:pPr>
+        <w:pStyle w:val="Prrafodelista"/>
+        <w:numPr>
+          <w:ilvl w:val="0"/>
+          <w:numId w:val="4"/>
+        </w:numPr>
+      </w:pPr>
+      <w:r>
+        <w:t xml:space="preserve">Promedio de promedios: </w:t>
+      </w:r>
+      <w:r>
+        <w:t>64.98138106</w:t>
+      </w:r>
+      <w:r>
+        <w:t xml:space="preserve"> </w:t>
+      </w:r>
+      <w:r>
+        <w:t>milisegundos</w:t>
+      </w:r>
+    </w:p>
+    <w:p>
+      <w:pPr>
+        <w:pStyle w:val="Prrafodelista"/>
+        <w:numPr>
+          <w:ilvl w:val="0"/>
+          <w:numId w:val="4"/>
+        </w:numPr>
+      </w:pPr>
+      <w:r>
+        <w:t xml:space="preserve">Promedio de desviaciones estándar: </w:t>
+      </w:r>
+      <w:r>
+        <w:t>168.9035314</w:t>
+      </w:r>
+      <w:r>
+        <w:t xml:space="preserve"> </w:t>
+      </w:r>
+      <w:r>
+        <w:t>milisegundos</w:t>
+      </w:r>
+    </w:p>
+    <w:p>
+      <w:pPr>
+        <w:pStyle w:val="Prrafodelista"/>
+        <w:numPr>
+          <w:ilvl w:val="0"/>
+          <w:numId w:val="4"/>
+        </w:numPr>
+      </w:pPr>
+      <w:r>
+        <w:t>Promedio de errores: 3 por cada 7500 mensajes</w:t>
+      </w:r>
+    </w:p>
+    <w:p>
+      <w:pPr>
+        <w:pStyle w:val="Prrafodelista"/>
+        <w:numPr>
+          <w:ilvl w:val="0"/>
+          <w:numId w:val="4"/>
+        </w:numPr>
+      </w:pPr>
+      <w:r>
+        <w:t>Tiempo de espera entre envíos: 0.5 segundos</w:t>
+      </w:r>
+    </w:p>
+    <w:p>
+      <w:pPr>
+        <w:jc w:val="center"/>
+      </w:pPr>
+      <w:r>
+        <w:rPr>
+          <w:noProof/>
+        </w:rPr>
+        <w:drawing>
+          <wp:inline distT="0" distB="0" distL="0" distR="0" wp14:anchorId="41CE64CB">
+            <wp:extent cx="4426585" cy="2149142"/>
+            <wp:effectExtent l="0" t="0" r="0" b="3810"/>
+            <wp:docPr id="16" name="Imagen 16"/>
+            <wp:cNvGraphicFramePr>
+              <a:graphicFrameLocks xmlns:a="http://schemas.openxmlformats.org/drawingml/2006/main" noChangeAspect="1"/>
+            </wp:cNvGraphicFramePr>
+            <a:graphic xmlns:a="http://schemas.openxmlformats.org/drawingml/2006/main">
+              <a:graphicData uri="http://schemas.openxmlformats.org/drawingml/2006/picture">
+                <pic:pic xmlns:pic="http://schemas.openxmlformats.org/drawingml/2006/picture">
+                  <pic:nvPicPr>
+                    <pic:cNvPr id="0" name="Picture 4"/>
+                    <pic:cNvPicPr>
+                      <a:picLocks noChangeAspect="1" noChangeArrowheads="1"/>
+                    </pic:cNvPicPr>
+                  </pic:nvPicPr>
+                  <pic:blipFill>
+                    <a:blip r:embed="rId10" cstate="print">
+                      <a:extLst>
+                        <a:ext uri="{28A0092B-C50C-407E-A947-70E740481C1C}">
+                          <a14:useLocalDpi xmlns:a14="http://schemas.microsoft.com/office/drawing/2010/main" val="0"/>
+                        </a:ext>
+                      </a:extLst>
+                    </a:blip>
+                    <a:srcRect/>
+                    <a:stretch>
+                      <a:fillRect/>
+                    </a:stretch>
+                  </pic:blipFill>
+                  <pic:spPr bwMode="auto">
+                    <a:xfrm>
+                      <a:off x="0" y="0"/>
+                      <a:ext cx="4467227" cy="2168874"/>
+                    </a:xfrm>
+                    <a:prstGeom prst="rect">
+                      <a:avLst/>
+                    </a:prstGeom>
+                    <a:noFill/>
+                  </pic:spPr>
+                </pic:pic>
+              </a:graphicData>
+            </a:graphic>
+          </wp:inline>
+        </w:drawing>
+      </w:r>
+    </w:p>
+    <w:p/>
+    <w:p>
+      <w:pPr>
+        <w:pStyle w:val="Subttulo"/>
+      </w:pPr>
+      <w:r>
+        <w:t>10 rondas de 50 monstruos cada con 200 jugadores</w:t>
+      </w:r>
+    </w:p>
+    <w:p>
+      <w:pPr>
+        <w:pStyle w:val="Prrafodelista"/>
+        <w:numPr>
+          <w:ilvl w:val="0"/>
+          <w:numId w:val="4"/>
+        </w:numPr>
+      </w:pPr>
+      <w:r>
+        <w:t xml:space="preserve">Promedio de promedios: </w:t>
+      </w:r>
+      <w:r>
+        <w:t>92.59151129</w:t>
+      </w:r>
+      <w:r>
+        <w:t xml:space="preserve"> </w:t>
+      </w:r>
+      <w:r>
+        <w:t>milisegundos</w:t>
+      </w:r>
+    </w:p>
+    <w:p>
+      <w:pPr>
+        <w:pStyle w:val="Prrafodelista"/>
+        <w:numPr>
+          <w:ilvl w:val="0"/>
+          <w:numId w:val="4"/>
+        </w:numPr>
+      </w:pPr>
+      <w:r>
+        <w:t xml:space="preserve">Promedio de desviaciones estándar: </w:t>
+      </w:r>
+      <w:r>
+        <w:t>235.1108197</w:t>
+      </w:r>
+      <w:r>
+        <w:t xml:space="preserve"> </w:t>
+      </w:r>
+      <w:r>
+        <w:t>milisegundos</w:t>
+      </w:r>
+    </w:p>
+    <w:p>
+      <w:pPr>
+        <w:pStyle w:val="Prrafodelista"/>
+        <w:numPr>
+          <w:ilvl w:val="0"/>
+          <w:numId w:val="4"/>
+        </w:numPr>
+      </w:pPr>
+      <w:r>
+        <w:t xml:space="preserve">Promedio de errores: 2.2 </w:t>
+      </w:r>
+      <w:r>
+        <w:t>de un total de</w:t>
+      </w:r>
+      <w:r>
+        <w:t xml:space="preserve"> 10000 mensajes</w:t>
+      </w:r>
+    </w:p>
+    <w:p>
+      <w:pPr>
+        <w:pStyle w:val="Prrafodelista"/>
+        <w:numPr>
+          <w:ilvl w:val="0"/>
+          <w:numId w:val="4"/>
+        </w:numPr>
+      </w:pPr>
+      <w:r>
+        <w:t>Tiempo de espera entre envíos: 1 segundo</w:t>
+      </w:r>
+    </w:p>
+    <w:p/>
+    <w:p>
+      <w:pPr>
+        <w:jc w:val="center"/>
+      </w:pPr>
+      <w:r>
+        <w:rPr>
+          <w:noProof/>
+        </w:rPr>
+        <w:drawing>
+          <wp:inline distT="0" distB="0" distL="0" distR="0" wp14:anchorId="0890C081">
+            <wp:extent cx="5294288" cy="3015756"/>
+            <wp:effectExtent l="0" t="0" r="1905" b="0"/>
+            <wp:docPr id="17" name="Imagen 17"/>
+            <wp:cNvGraphicFramePr>
+              <a:graphicFrameLocks xmlns:a="http://schemas.openxmlformats.org/drawingml/2006/main" noChangeAspect="1"/>
+            </wp:cNvGraphicFramePr>
+            <a:graphic xmlns:a="http://schemas.openxmlformats.org/drawingml/2006/main">
+              <a:graphicData uri="http://schemas.openxmlformats.org/drawingml/2006/picture">
+                <pic:pic xmlns:pic="http://schemas.openxmlformats.org/drawingml/2006/picture">
+                  <pic:nvPicPr>
+                    <pic:cNvPr id="0" name="Picture 5"/>
+                    <pic:cNvPicPr>
+                      <a:picLocks noChangeAspect="1" noChangeArrowheads="1"/>
+                    </pic:cNvPicPr>
+                  </pic:nvPicPr>
+                  <pic:blipFill>
+                    <a:blip r:embed="rId11">
+                      <a:extLst>
+                        <a:ext uri="{28A0092B-C50C-407E-A947-70E740481C1C}">
+                          <a14:useLocalDpi xmlns:a14="http://schemas.microsoft.com/office/drawing/2010/main" val="0"/>
+                        </a:ext>
+                      </a:extLst>
+                    </a:blip>
+                    <a:srcRect/>
+                    <a:stretch>
+                      <a:fillRect/>
+                    </a:stretch>
+                  </pic:blipFill>
+                  <pic:spPr bwMode="auto">
+                    <a:xfrm>
+                      <a:off x="0" y="0"/>
+                      <a:ext cx="5318861" cy="3029754"/>
+                    </a:xfrm>
+                    <a:prstGeom prst="rect">
+                      <a:avLst/>
+                    </a:prstGeom>
+                    <a:noFill/>
+                  </pic:spPr>
+                </pic:pic>
+              </a:graphicData>
+            </a:graphic>
+          </wp:inline>
+        </w:drawing>
+      </w:r>
+    </w:p>
+    <w:p/>
+    <w:p/>
+    <w:p>
+      <w:pPr>
+        <w:pStyle w:val="Subttulo"/>
+      </w:pPr>
+      <w:r>
+        <w:t>10 rondas de 50 monstruos cada con 250 jugadores</w:t>
+      </w:r>
+    </w:p>
+    <w:p>
+      <w:pPr>
+        <w:pStyle w:val="Prrafodelista"/>
+        <w:numPr>
+          <w:ilvl w:val="0"/>
+          <w:numId w:val="4"/>
+        </w:numPr>
+      </w:pPr>
+      <w:r>
+        <w:t xml:space="preserve">Promedio de promedios: </w:t>
+      </w:r>
+      <w:r>
+        <w:t>99.3661896</w:t>
+      </w:r>
+      <w:r>
+        <w:t xml:space="preserve"> </w:t>
+      </w:r>
+      <w:r>
+        <w:t>milisegundos</w:t>
+      </w:r>
+    </w:p>
+    <w:p>
+      <w:pPr>
+        <w:pStyle w:val="Prrafodelista"/>
+        <w:numPr>
+          <w:ilvl w:val="0"/>
+          <w:numId w:val="4"/>
+        </w:numPr>
+      </w:pPr>
+      <w:r>
+        <w:t xml:space="preserve">Promedio de desviaciones estándar: </w:t>
+      </w:r>
+      <w:r>
+        <w:t>190.1366881</w:t>
+      </w:r>
+      <w:r>
+        <w:t xml:space="preserve"> </w:t>
+      </w:r>
+      <w:r>
+        <w:t>milisegundos</w:t>
+      </w:r>
+    </w:p>
+    <w:p>
+      <w:pPr>
+        <w:pStyle w:val="Prrafodelista"/>
+        <w:numPr>
+          <w:ilvl w:val="0"/>
+          <w:numId w:val="4"/>
+        </w:numPr>
+      </w:pPr>
+      <w:r>
+        <w:t xml:space="preserve">Promedio de errores: </w:t>
+      </w:r>
+      <w:r>
+        <w:t xml:space="preserve">15 </w:t>
+      </w:r>
+      <w:r>
+        <w:t xml:space="preserve">por cada ronda </w:t>
+      </w:r>
+      <w:r>
+        <w:t>con 1 segundo entre envíos</w:t>
+      </w:r>
+    </w:p>
+    <w:p>
+      <w:pPr>
+        <w:pStyle w:val="Prrafodelista"/>
+        <w:numPr>
+          <w:ilvl w:val="0"/>
+          <w:numId w:val="4"/>
+        </w:numPr>
+      </w:pPr>
+      <w:r>
+        <w:t xml:space="preserve">Promedio de errores: 0 </w:t>
+      </w:r>
+      <w:r>
+        <w:t xml:space="preserve">de un total </w:t>
+      </w:r>
+      <w:r>
+        <w:t>12500 mensajes con 1.5 segundos entre envíos</w:t>
+      </w:r>
+    </w:p>
+    <w:p/>
+    <w:p>
+      <w:pPr>
+        <w:jc w:val="center"/>
+      </w:pPr>
+      <w:r>
+        <w:rPr>
+          <w:noProof/>
+        </w:rPr>
+        <w:lastRenderedPageBreak/>
+        <w:drawing>
+          <wp:inline distT="0" distB="0" distL="0" distR="0" wp14:anchorId="21AF23DE">
+            <wp:extent cx="5110236" cy="3052107"/>
+            <wp:effectExtent l="0" t="0" r="0" b="0"/>
+            <wp:docPr id="18" name="Imagen 18"/>
+            <wp:cNvGraphicFramePr>
+              <a:graphicFrameLocks xmlns:a="http://schemas.openxmlformats.org/drawingml/2006/main" noChangeAspect="1"/>
+            </wp:cNvGraphicFramePr>
+            <a:graphic xmlns:a="http://schemas.openxmlformats.org/drawingml/2006/main">
+              <a:graphicData uri="http://schemas.openxmlformats.org/drawingml/2006/picture">
+                <pic:pic xmlns:pic="http://schemas.openxmlformats.org/drawingml/2006/picture">
+                  <pic:nvPicPr>
+                    <pic:cNvPr id="0" name="Picture 6"/>
+                    <pic:cNvPicPr>
+                      <a:picLocks noChangeAspect="1" noChangeArrowheads="1"/>
+                    </pic:cNvPicPr>
+                  </pic:nvPicPr>
+                  <pic:blipFill>
+                    <a:blip r:embed="rId12" cstate="print">
+                      <a:extLst>
+                        <a:ext uri="{28A0092B-C50C-407E-A947-70E740481C1C}">
+                          <a14:useLocalDpi xmlns:a14="http://schemas.microsoft.com/office/drawing/2010/main" val="0"/>
+                        </a:ext>
+                      </a:extLst>
+                    </a:blip>
+                    <a:srcRect/>
+                    <a:stretch>
+                      <a:fillRect/>
+                    </a:stretch>
+                  </pic:blipFill>
+                  <pic:spPr bwMode="auto">
+                    <a:xfrm>
+                      <a:off x="0" y="0"/>
+                      <a:ext cx="5125097" cy="3060983"/>
+                    </a:xfrm>
+                    <a:prstGeom prst="rect">
+                      <a:avLst/>
+                    </a:prstGeom>
+                    <a:noFill/>
+                  </pic:spPr>
+                </pic:pic>
+              </a:graphicData>
+            </a:graphic>
+          </wp:inline>
+        </w:drawing>
+      </w:r>
+    </w:p>
+    <w:p/>
+    <w:p>
+      <w:pPr>
+        <w:pStyle w:val="Subttulo"/>
+      </w:pPr>
+      <w:r>
+        <w:t>10 rondas de 50 monstruos cada con 300 jugadores</w:t>
+      </w:r>
+    </w:p>
+    <w:p>
+      <w:pPr>
+        <w:pStyle w:val="Prrafodelista"/>
+        <w:numPr>
+          <w:ilvl w:val="0"/>
+          <w:numId w:val="4"/>
+        </w:numPr>
+      </w:pPr>
+      <w:r>
+        <w:t xml:space="preserve">Promedio de promedios: </w:t>
+      </w:r>
+      <w:r>
+        <w:t>107.1090474</w:t>
+      </w:r>
+      <w:r>
+        <w:t xml:space="preserve"> </w:t>
+      </w:r>
+      <w:r>
+        <w:t>milisegundos</w:t>
+      </w:r>
+    </w:p>
+    <w:p>
+      <w:pPr>
+        <w:pStyle w:val="Prrafodelista"/>
+        <w:numPr>
+          <w:ilvl w:val="0"/>
+          <w:numId w:val="4"/>
+        </w:numPr>
+      </w:pPr>
+      <w:r>
+        <w:t xml:space="preserve">Promedio de desviaciones estándar: </w:t>
+      </w:r>
+      <w:r>
+        <w:t>197.917131</w:t>
+      </w:r>
+      <w:r>
+        <w:t xml:space="preserve"> </w:t>
+      </w:r>
+      <w:r>
+        <w:t>milisegundos</w:t>
+      </w:r>
+    </w:p>
+    <w:p>
+      <w:pPr>
+        <w:pStyle w:val="Prrafodelista"/>
+        <w:numPr>
+          <w:ilvl w:val="0"/>
+          <w:numId w:val="4"/>
+        </w:numPr>
+      </w:pPr>
+      <w:r>
+        <w:t xml:space="preserve">Promedio de errores: 0 </w:t>
+      </w:r>
+      <w:r>
+        <w:t xml:space="preserve">de un total </w:t>
+      </w:r>
+      <w:r>
+        <w:t>1</w:t>
+      </w:r>
+      <w:r>
+        <w:t>5</w:t>
+      </w:r>
+      <w:r>
+        <w:t>500 mensajes con 1.5 segundos entre envíos</w:t>
+      </w:r>
+    </w:p>
+    <w:p/>
+    <w:p>
+      <w:pPr>
+        <w:jc w:val="center"/>
+      </w:pPr>
+      <w:r>
+        <w:rPr>
+          <w:noProof/>
+        </w:rPr>
+        <w:drawing>
+          <wp:inline distT="0" distB="0" distL="0" distR="0" wp14:anchorId="4A3DFBE4">
+            <wp:extent cx="4815645" cy="2782804"/>
+            <wp:effectExtent l="0" t="0" r="4445" b="0"/>
+            <wp:docPr id="19" name="Imagen 19"/>
+            <wp:cNvGraphicFramePr>
+              <a:graphicFrameLocks xmlns:a="http://schemas.openxmlformats.org/drawingml/2006/main" noChangeAspect="1"/>
+            </wp:cNvGraphicFramePr>
+            <a:graphic xmlns:a="http://schemas.openxmlformats.org/drawingml/2006/main">
+              <a:graphicData uri="http://schemas.openxmlformats.org/drawingml/2006/picture">
+                <pic:pic xmlns:pic="http://schemas.openxmlformats.org/drawingml/2006/picture">
+                  <pic:nvPicPr>
+                    <pic:cNvPr id="0" name="Picture 7"/>
+                    <pic:cNvPicPr>
+                      <a:picLocks noChangeAspect="1" noChangeArrowheads="1"/>
+                    </pic:cNvPicPr>
+                  </pic:nvPicPr>
+                  <pic:blipFill>
+                    <a:blip r:embed="rId13">
+                      <a:extLst>
+                        <a:ext uri="{28A0092B-C50C-407E-A947-70E740481C1C}">
+                          <a14:useLocalDpi xmlns:a14="http://schemas.microsoft.com/office/drawing/2010/main" val="0"/>
+                        </a:ext>
+                      </a:extLst>
+                    </a:blip>
+                    <a:srcRect/>
+                    <a:stretch>
+                      <a:fillRect/>
+                    </a:stretch>
+                  </pic:blipFill>
+                  <pic:spPr bwMode="auto">
+                    <a:xfrm>
+                      <a:off x="0" y="0"/>
+                      <a:ext cx="4833228" cy="2792964"/>
+                    </a:xfrm>
+                    <a:prstGeom prst="rect">
+                      <a:avLst/>
+                    </a:prstGeom>
+                    <a:noFill/>
+                  </pic:spPr>
+                </pic:pic>
+              </a:graphicData>
+            </a:graphic>
+          </wp:inline>
+        </w:drawing>
+      </w:r>
+    </w:p>
+    <w:p/>
+    <w:p/>
+    <w:p>
+      <w:pPr>
+        <w:pStyle w:val="Subttulo"/>
+      </w:pPr>
+      <w:r>
+        <w:lastRenderedPageBreak/>
+        <w:t>10 rondas de 50 monstruos cada con 350 jugadores</w:t>
+      </w:r>
+    </w:p>
+    <w:p>
+      <w:pPr>
+        <w:pStyle w:val="Prrafodelista"/>
+        <w:numPr>
+          <w:ilvl w:val="0"/>
+          <w:numId w:val="4"/>
+        </w:numPr>
+      </w:pPr>
+      <w:r>
+        <w:t xml:space="preserve">Promedio de promedios: </w:t>
+      </w:r>
+      <w:r>
+        <w:t>107.9126298</w:t>
+      </w:r>
+      <w:r>
+        <w:t xml:space="preserve"> </w:t>
+      </w:r>
+      <w:r>
+        <w:t>milisegundos</w:t>
+      </w:r>
+    </w:p>
+    <w:p>
+      <w:pPr>
+        <w:pStyle w:val="Prrafodelista"/>
+        <w:numPr>
+          <w:ilvl w:val="0"/>
+          <w:numId w:val="4"/>
+        </w:numPr>
+      </w:pPr>
+      <w:r>
+        <w:t xml:space="preserve">Promedio de desviaciones estándar: </w:t>
+      </w:r>
+      <w:r>
+        <w:t>196.0285226</w:t>
+      </w:r>
+      <w:r>
+        <w:t xml:space="preserve"> </w:t>
+      </w:r>
+      <w:r>
+        <w:t>milisegundos</w:t>
+      </w:r>
+    </w:p>
+    <w:p>
+      <w:pPr>
+        <w:pStyle w:val="Prrafodelista"/>
+        <w:numPr>
+          <w:ilvl w:val="0"/>
+          <w:numId w:val="4"/>
+        </w:numPr>
+      </w:pPr>
+      <w:r>
+        <w:t>Promedio de errores: 0 de un total 17500 mensajes con 1.5 segundos entre envíos</w:t>
+      </w:r>
+    </w:p>
+    <w:p/>
+    <w:p>
+      <w:pPr>
+        <w:jc w:val="center"/>
+      </w:pPr>
+      <w:r>
+        <w:rPr>
+          <w:noProof/>
+        </w:rPr>
+        <w:drawing>
+          <wp:inline distT="0" distB="0" distL="0" distR="0" wp14:anchorId="46029F0C">
+            <wp:extent cx="4420723" cy="2461068"/>
+            <wp:effectExtent l="0" t="0" r="0" b="0"/>
+            <wp:docPr id="20" name="Imagen 20"/>
+            <wp:cNvGraphicFramePr>
+              <a:graphicFrameLocks xmlns:a="http://schemas.openxmlformats.org/drawingml/2006/main" noChangeAspect="1"/>
+            </wp:cNvGraphicFramePr>
+            <a:graphic xmlns:a="http://schemas.openxmlformats.org/drawingml/2006/main">
+              <a:graphicData uri="http://schemas.openxmlformats.org/drawingml/2006/picture">
+                <pic:pic xmlns:pic="http://schemas.openxmlformats.org/drawingml/2006/picture">
+                  <pic:nvPicPr>
+                    <pic:cNvPr id="0" name="Picture 8"/>
+                    <pic:cNvPicPr>
+                      <a:picLocks noChangeAspect="1" noChangeArrowheads="1"/>
+                    </pic:cNvPicPr>
+                  </pic:nvPicPr>
+                  <pic:blipFill>
+                    <a:blip r:embed="rId14" cstate="print">
+                      <a:extLst>
+                        <a:ext uri="{28A0092B-C50C-407E-A947-70E740481C1C}">
+                          <a14:useLocalDpi xmlns:a14="http://schemas.microsoft.com/office/drawing/2010/main" val="0"/>
+                        </a:ext>
+                      </a:extLst>
+                    </a:blip>
+                    <a:srcRect/>
+                    <a:stretch>
+                      <a:fillRect/>
+                    </a:stretch>
+                  </pic:blipFill>
+                  <pic:spPr bwMode="auto">
+                    <a:xfrm>
+                      <a:off x="0" y="0"/>
+                      <a:ext cx="4451534" cy="2478221"/>
+                    </a:xfrm>
+                    <a:prstGeom prst="rect">
+                      <a:avLst/>
+                    </a:prstGeom>
+                    <a:noFill/>
+                  </pic:spPr>
+                </pic:pic>
+              </a:graphicData>
+            </a:graphic>
+          </wp:inline>
+        </w:drawing>
+      </w:r>
+    </w:p>
+    <w:p/>
+    <w:p>
+      <w:pPr>
+        <w:pStyle w:val="Subttulo"/>
+      </w:pPr>
+      <w:r>
+        <w:t>10 rondas de 50 monstruos cada con 360 jugadores</w:t>
+      </w:r>
+    </w:p>
+    <w:p>
+      <w:pPr>
+        <w:pStyle w:val="Prrafodelista"/>
+        <w:numPr>
+          <w:ilvl w:val="0"/>
+          <w:numId w:val="4"/>
+        </w:numPr>
+      </w:pPr>
+      <w:r>
+        <w:t xml:space="preserve">Promedio de promedios: </w:t>
+      </w:r>
+      <w:r>
+        <w:t>111.9997368</w:t>
+      </w:r>
+      <w:r>
+        <w:t xml:space="preserve"> </w:t>
+      </w:r>
+      <w:r>
+        <w:t>milisegundos</w:t>
+      </w:r>
+    </w:p>
+    <w:p>
+      <w:pPr>
+        <w:pStyle w:val="Prrafodelista"/>
+        <w:numPr>
+          <w:ilvl w:val="0"/>
+          <w:numId w:val="4"/>
+        </w:numPr>
+      </w:pPr>
+      <w:r>
+        <w:t xml:space="preserve">Promedio de desviaciones estándar: </w:t>
+      </w:r>
+      <w:r>
+        <w:t>199.1713829</w:t>
+      </w:r>
+      <w:r>
+        <w:t xml:space="preserve"> </w:t>
+      </w:r>
+      <w:r>
+        <w:t>milisegundos</w:t>
+      </w:r>
+    </w:p>
+    <w:p>
+      <w:pPr>
+        <w:pStyle w:val="Prrafodelista"/>
+        <w:numPr>
+          <w:ilvl w:val="0"/>
+          <w:numId w:val="4"/>
+        </w:numPr>
+      </w:pPr>
+      <w:r>
+        <w:t>Promedio de errores: 1.5 de un total de 18000 mensajes con 1.5 segundos entre envíos</w:t>
+      </w:r>
+    </w:p>
+    <w:p/>
+    <w:p>
+      <w:pPr>
+        <w:jc w:val="center"/>
+      </w:pPr>
+      <w:r>
+        <w:rPr>
+          <w:noProof/>
+        </w:rPr>
+        <w:lastRenderedPageBreak/>
+        <w:drawing>
+          <wp:inline distT="0" distB="0" distL="0" distR="0" wp14:anchorId="769C8BFE">
+            <wp:extent cx="4753121" cy="2557471"/>
+            <wp:effectExtent l="0" t="0" r="0" b="0"/>
+            <wp:docPr id="21" name="Imagen 21"/>
+            <wp:cNvGraphicFramePr>
+              <a:graphicFrameLocks xmlns:a="http://schemas.openxmlformats.org/drawingml/2006/main" noChangeAspect="1"/>
+            </wp:cNvGraphicFramePr>
+            <a:graphic xmlns:a="http://schemas.openxmlformats.org/drawingml/2006/main">
+              <a:graphicData uri="http://schemas.openxmlformats.org/drawingml/2006/picture">
+                <pic:pic xmlns:pic="http://schemas.openxmlformats.org/drawingml/2006/picture">
+                  <pic:nvPicPr>
+                    <pic:cNvPr id="0" name="Picture 9"/>
+                    <pic:cNvPicPr>
+                      <a:picLocks noChangeAspect="1" noChangeArrowheads="1"/>
+                    </pic:cNvPicPr>
+                  </pic:nvPicPr>
+                  <pic:blipFill>
+                    <a:blip r:embed="rId15">
+                      <a:extLst>
+                        <a:ext uri="{28A0092B-C50C-407E-A947-70E740481C1C}">
+                          <a14:useLocalDpi xmlns:a14="http://schemas.microsoft.com/office/drawing/2010/main" val="0"/>
+                        </a:ext>
+                      </a:extLst>
+                    </a:blip>
+                    <a:srcRect/>
+                    <a:stretch>
+                      <a:fillRect/>
+                    </a:stretch>
+                  </pic:blipFill>
+                  <pic:spPr bwMode="auto">
+                    <a:xfrm>
+                      <a:off x="0" y="0"/>
+                      <a:ext cx="4779208" cy="2571507"/>
+                    </a:xfrm>
+                    <a:prstGeom prst="rect">
+                      <a:avLst/>
+                    </a:prstGeom>
+                    <a:noFill/>
+                  </pic:spPr>
+                </pic:pic>
+              </a:graphicData>
+            </a:graphic>
+          </wp:inline>
+        </w:drawing>
+      </w:r>
+    </w:p>
+    <w:p>
+      <w:pPr>
+        <w:jc w:val="center"/>
+      </w:pPr>
+    </w:p>
+    <w:p>
+      <w:r>
+        <w:t xml:space="preserve">La prueba de </w:t>
+      </w:r>
+      <w:proofErr w:type="spellStart"/>
+      <w:r>
+        <w:t>estresamiento</w:t>
+      </w:r>
+      <w:proofErr w:type="spellEnd"/>
+      <w:r>
+        <w:t xml:space="preserve"> se detuvo en esta cantidad de jugadores debido a </w:t>
+      </w:r>
+      <w:proofErr w:type="gramStart"/>
+      <w:r>
+        <w:t>que</w:t>
+      </w:r>
+      <w:proofErr w:type="gramEnd"/>
+      <w:r>
+        <w:t xml:space="preserve"> si la elevábamos más, el número de errores crecía exponencialmente y ocurrían distintos tipos de excepciones, como de conexión y dirección ocupados.</w:t>
+      </w:r>
+    </w:p>
+    <w:p>
       <w:bookmarkStart w:id="0" w:name="_GoBack"/>
       <w:bookmarkEnd w:id="0"/>
+    </w:p>
+    <w:p>
+      <w:r>
+        <w:t>===Poner grafiquitas por casos, señalando a parte el promedio</w:t>
+      </w:r>
+      <w:r>
+        <w:t>, el promedio de los errores</w:t>
+      </w:r>
       <w:r>
         <w:t xml:space="preserve"> y la desviación ===</w:t>
       </w:r>
     </w:p>
     <w:p/>
     <w:sectPr>
-      <w:footerReference w:type="default" r:id="rId8"/>
+      <w:headerReference w:type="default" r:id="rId16"/>
+      <w:footerReference w:type="default" r:id="rId17"/>
       <w:pgSz w:w="12240" w:h="15840"/>
       <w:pgMar w:top="1417" w:right="1701" w:bottom="1417" w:left="1701" w:header="708" w:footer="708" w:gutter="0"/>
       <w:cols w:space="708"/>
@@ -1692,6 +2770,13 @@
       <w:r>
         <w:continuationSeparator/>
       </w:r>
+    </w:p>
+  </w:endnote>
+  <w:endnote w:type="continuationNotice" w:id="1">
+    <w:p>
+      <w:pPr>
+        <w:spacing w:after="0" w:line="240" w:lineRule="auto"/>
+      </w:pPr>
     </w:p>
   </w:endnote>
 </w:endnotes>
@@ -1707,6 +2792,7 @@
         <w:docPartUnique/>
       </w:docPartObj>
     </w:sdtPr>
+    <w:sdtEndPr/>
     <w:sdtContent>
       <w:p>
         <w:pPr>
@@ -1764,12 +2850,143 @@
       </w:r>
     </w:p>
   </w:footnote>
+  <w:footnote w:type="continuationNotice" w:id="1">
+    <w:p>
+      <w:pPr>
+        <w:spacing w:after="0" w:line="240" w:lineRule="auto"/>
+      </w:pPr>
+    </w:p>
+  </w:footnote>
 </w:footnotes>
+</file>
+
+<file path=word/header1.xml><?xml version="1.0" encoding="utf-8"?>
+<w:hdr xmlns:wpc="http://schemas.microsoft.com/office/word/2010/wordprocessingCanvas" xmlns:cx="http://schemas.microsoft.com/office/drawing/2014/chartex" xmlns:cx1="http://schemas.microsoft.com/office/drawing/2015/9/8/chartex" xmlns:cx2="http://schemas.microsoft.com/office/drawing/2015/10/21/chartex" xmlns:cx3="http://schemas.microsoft.com/office/drawing/2016/5/9/chartex" xmlns:cx4="http://schemas.microsoft.com/office/drawing/2016/5/10/chartex" xmlns:cx5="http://schemas.microsoft.com/office/drawing/2016/5/11/chartex" xmlns:cx6="http://schemas.microsoft.com/office/drawing/2016/5/12/chartex" xmlns:cx7="http://schemas.microsoft.com/office/drawing/2016/5/13/chartex" xmlns:cx8="http://schemas.microsoft.com/office/drawing/2016/5/14/chartex" xmlns:mc="http://schemas.openxmlformats.org/markup-compatibility/2006" xmlns:aink="http://schemas.microsoft.com/office/drawing/2016/ink" xmlns:am3d="http://schemas.microsoft.com/office/drawing/2017/model3d" xmlns:o="urn:schemas-microsoft-com:office:office" xmlns:r="http://schemas.openxmlformats.org/officeDocument/2006/relationships" xmlns:m="http://schemas.openxmlformats.org/officeDocument/2006/math" xmlns:v="urn:schemas-microsoft-com:vml" xmlns:wp14="http://schemas.microsoft.com/office/word/2010/wordprocessingDrawing" xmlns:wp="http://schemas.openxmlformats.org/drawingml/2006/wordprocessingDrawing" xmlns:w10="urn:schemas-microsoft-com:office:word" xmlns:w="http://schemas.openxmlformats.org/wordprocessingml/2006/main" xmlns:w14="http://schemas.microsoft.com/office/word/2010/wordml" xmlns:w15="http://schemas.microsoft.com/office/word/2012/wordml" xmlns:w16cid="http://schemas.microsoft.com/office/word/2016/wordml/cid" xmlns:w16se="http://schemas.microsoft.com/office/word/2015/wordml/symex" xmlns:wpg="http://schemas.microsoft.com/office/word/2010/wordprocessingGroup" xmlns:wpi="http://schemas.microsoft.com/office/word/2010/wordprocessingInk" xmlns:wne="http://schemas.microsoft.com/office/word/2006/wordml" xmlns:wps="http://schemas.microsoft.com/office/word/2010/wordprocessingShape" mc:Ignorable="w14 w15 w16se w16cid wp14">
+  <w:p>
+    <w:pPr>
+      <w:pStyle w:val="Encabezado"/>
+    </w:pPr>
+  </w:p>
+</w:hdr>
 </file>
 
 <file path=word/numbering.xml><?xml version="1.0" encoding="utf-8"?>
 <w:numbering xmlns:wpc="http://schemas.microsoft.com/office/word/2010/wordprocessingCanvas" xmlns:cx="http://schemas.microsoft.com/office/drawing/2014/chartex" xmlns:cx1="http://schemas.microsoft.com/office/drawing/2015/9/8/chartex" xmlns:cx2="http://schemas.microsoft.com/office/drawing/2015/10/21/chartex" xmlns:cx3="http://schemas.microsoft.com/office/drawing/2016/5/9/chartex" xmlns:cx4="http://schemas.microsoft.com/office/drawing/2016/5/10/chartex" xmlns:cx5="http://schemas.microsoft.com/office/drawing/2016/5/11/chartex" xmlns:cx6="http://schemas.microsoft.com/office/drawing/2016/5/12/chartex" xmlns:cx7="http://schemas.microsoft.com/office/drawing/2016/5/13/chartex" xmlns:cx8="http://schemas.microsoft.com/office/drawing/2016/5/14/chartex" xmlns:mc="http://schemas.openxmlformats.org/markup-compatibility/2006" xmlns:aink="http://schemas.microsoft.com/office/drawing/2016/ink" xmlns:am3d="http://schemas.microsoft.com/office/drawing/2017/model3d" xmlns:o="urn:schemas-microsoft-com:office:office" xmlns:r="http://schemas.openxmlformats.org/officeDocument/2006/relationships" xmlns:m="http://schemas.openxmlformats.org/officeDocument/2006/math" xmlns:v="urn:schemas-microsoft-com:vml" xmlns:wp14="http://schemas.microsoft.com/office/word/2010/wordprocessingDrawing" xmlns:wp="http://schemas.openxmlformats.org/drawingml/2006/wordprocessingDrawing" xmlns:w10="urn:schemas-microsoft-com:office:word" xmlns:w="http://schemas.openxmlformats.org/wordprocessingml/2006/main" xmlns:w14="http://schemas.microsoft.com/office/word/2010/wordml" xmlns:w15="http://schemas.microsoft.com/office/word/2012/wordml" xmlns:w16cid="http://schemas.microsoft.com/office/word/2016/wordml/cid" xmlns:w16se="http://schemas.microsoft.com/office/word/2015/wordml/symex" xmlns:wpg="http://schemas.microsoft.com/office/word/2010/wordprocessingGroup" xmlns:wpi="http://schemas.microsoft.com/office/word/2010/wordprocessingInk" xmlns:wne="http://schemas.microsoft.com/office/word/2006/wordml" xmlns:wps="http://schemas.microsoft.com/office/word/2010/wordprocessingShape" mc:Ignorable="w14 w15 w16se w16cid wp14">
   <w:abstractNum w:abstractNumId="0" w15:restartNumberingAfterBreak="0">
+    <w:nsid w:val="5D640119"/>
+    <w:multiLevelType w:val="hybridMultilevel"/>
+    <w:tmpl w:val="711EE758"/>
+    <w:lvl w:ilvl="0" w:tplc="B54A5ABC">
+      <w:start w:val="1"/>
+      <w:numFmt w:val="bullet"/>
+      <w:lvlText w:val=""/>
+      <w:lvlJc w:val="left"/>
+      <w:pPr>
+        <w:ind w:left="720" w:hanging="360"/>
+      </w:pPr>
+      <w:rPr>
+        <w:rFonts w:ascii="Wingdings" w:hAnsi="Wingdings" w:hint="default"/>
+        <w:color w:val="0070C0"/>
+      </w:rPr>
+    </w:lvl>
+    <w:lvl w:ilvl="1" w:tplc="080A0003" w:tentative="1">
+      <w:start w:val="1"/>
+      <w:numFmt w:val="bullet"/>
+      <w:lvlText w:val="o"/>
+      <w:lvlJc w:val="left"/>
+      <w:pPr>
+        <w:ind w:left="1440" w:hanging="360"/>
+      </w:pPr>
+      <w:rPr>
+        <w:rFonts w:ascii="Courier New" w:hAnsi="Courier New" w:cs="Courier New" w:hint="default"/>
+      </w:rPr>
+    </w:lvl>
+    <w:lvl w:ilvl="2" w:tplc="080A0005" w:tentative="1">
+      <w:start w:val="1"/>
+      <w:numFmt w:val="bullet"/>
+      <w:lvlText w:val=""/>
+      <w:lvlJc w:val="left"/>
+      <w:pPr>
+        <w:ind w:left="2160" w:hanging="360"/>
+      </w:pPr>
+      <w:rPr>
+        <w:rFonts w:ascii="Wingdings" w:hAnsi="Wingdings" w:hint="default"/>
+      </w:rPr>
+    </w:lvl>
+    <w:lvl w:ilvl="3" w:tplc="080A0001" w:tentative="1">
+      <w:start w:val="1"/>
+      <w:numFmt w:val="bullet"/>
+      <w:lvlText w:val=""/>
+      <w:lvlJc w:val="left"/>
+      <w:pPr>
+        <w:ind w:left="2880" w:hanging="360"/>
+      </w:pPr>
+      <w:rPr>
+        <w:rFonts w:ascii="Symbol" w:hAnsi="Symbol" w:hint="default"/>
+      </w:rPr>
+    </w:lvl>
+    <w:lvl w:ilvl="4" w:tplc="080A0003" w:tentative="1">
+      <w:start w:val="1"/>
+      <w:numFmt w:val="bullet"/>
+      <w:lvlText w:val="o"/>
+      <w:lvlJc w:val="left"/>
+      <w:pPr>
+        <w:ind w:left="3600" w:hanging="360"/>
+      </w:pPr>
+      <w:rPr>
+        <w:rFonts w:ascii="Courier New" w:hAnsi="Courier New" w:cs="Courier New" w:hint="default"/>
+      </w:rPr>
+    </w:lvl>
+    <w:lvl w:ilvl="5" w:tplc="080A0005" w:tentative="1">
+      <w:start w:val="1"/>
+      <w:numFmt w:val="bullet"/>
+      <w:lvlText w:val=""/>
+      <w:lvlJc w:val="left"/>
+      <w:pPr>
+        <w:ind w:left="4320" w:hanging="360"/>
+      </w:pPr>
+      <w:rPr>
+        <w:rFonts w:ascii="Wingdings" w:hAnsi="Wingdings" w:hint="default"/>
+      </w:rPr>
+    </w:lvl>
+    <w:lvl w:ilvl="6" w:tplc="080A0001" w:tentative="1">
+      <w:start w:val="1"/>
+      <w:numFmt w:val="bullet"/>
+      <w:lvlText w:val=""/>
+      <w:lvlJc w:val="left"/>
+      <w:pPr>
+        <w:ind w:left="5040" w:hanging="360"/>
+      </w:pPr>
+      <w:rPr>
+        <w:rFonts w:ascii="Symbol" w:hAnsi="Symbol" w:hint="default"/>
+      </w:rPr>
+    </w:lvl>
+    <w:lvl w:ilvl="7" w:tplc="080A0003" w:tentative="1">
+      <w:start w:val="1"/>
+      <w:numFmt w:val="bullet"/>
+      <w:lvlText w:val="o"/>
+      <w:lvlJc w:val="left"/>
+      <w:pPr>
+        <w:ind w:left="5760" w:hanging="360"/>
+      </w:pPr>
+      <w:rPr>
+        <w:rFonts w:ascii="Courier New" w:hAnsi="Courier New" w:cs="Courier New" w:hint="default"/>
+      </w:rPr>
+    </w:lvl>
+    <w:lvl w:ilvl="8" w:tplc="080A0005" w:tentative="1">
+      <w:start w:val="1"/>
+      <w:numFmt w:val="bullet"/>
+      <w:lvlText w:val=""/>
+      <w:lvlJc w:val="left"/>
+      <w:pPr>
+        <w:ind w:left="6480" w:hanging="360"/>
+      </w:pPr>
+      <w:rPr>
+        <w:rFonts w:ascii="Wingdings" w:hAnsi="Wingdings" w:hint="default"/>
+      </w:rPr>
+    </w:lvl>
+  </w:abstractNum>
+  <w:abstractNum w:abstractNumId="1" w15:restartNumberingAfterBreak="0">
     <w:nsid w:val="6C3C1158"/>
     <w:multiLevelType w:val="hybridMultilevel"/>
     <w:tmpl w:val="35AC8EB0"/>
@@ -1882,7 +3099,7 @@
       </w:rPr>
     </w:lvl>
   </w:abstractNum>
-  <w:abstractNum w:abstractNumId="1" w15:restartNumberingAfterBreak="0">
+  <w:abstractNum w:abstractNumId="2" w15:restartNumberingAfterBreak="0">
     <w:nsid w:val="6EB3279E"/>
     <w:multiLevelType w:val="hybridMultilevel"/>
     <w:tmpl w:val="2B629706"/>
@@ -1995,10 +3212,130 @@
       </w:rPr>
     </w:lvl>
   </w:abstractNum>
+  <w:abstractNum w:abstractNumId="3" w15:restartNumberingAfterBreak="0">
+    <w:nsid w:val="7C9C3439"/>
+    <w:multiLevelType w:val="hybridMultilevel"/>
+    <w:tmpl w:val="88EA0DD0"/>
+    <w:lvl w:ilvl="0" w:tplc="B54A5ABC">
+      <w:start w:val="1"/>
+      <w:numFmt w:val="bullet"/>
+      <w:lvlText w:val=""/>
+      <w:lvlJc w:val="left"/>
+      <w:pPr>
+        <w:ind w:left="720" w:hanging="360"/>
+      </w:pPr>
+      <w:rPr>
+        <w:rFonts w:ascii="Wingdings" w:hAnsi="Wingdings" w:hint="default"/>
+        <w:color w:val="0070C0"/>
+      </w:rPr>
+    </w:lvl>
+    <w:lvl w:ilvl="1" w:tplc="080A0003" w:tentative="1">
+      <w:start w:val="1"/>
+      <w:numFmt w:val="bullet"/>
+      <w:lvlText w:val="o"/>
+      <w:lvlJc w:val="left"/>
+      <w:pPr>
+        <w:ind w:left="1440" w:hanging="360"/>
+      </w:pPr>
+      <w:rPr>
+        <w:rFonts w:ascii="Courier New" w:hAnsi="Courier New" w:cs="Courier New" w:hint="default"/>
+      </w:rPr>
+    </w:lvl>
+    <w:lvl w:ilvl="2" w:tplc="080A0005" w:tentative="1">
+      <w:start w:val="1"/>
+      <w:numFmt w:val="bullet"/>
+      <w:lvlText w:val=""/>
+      <w:lvlJc w:val="left"/>
+      <w:pPr>
+        <w:ind w:left="2160" w:hanging="360"/>
+      </w:pPr>
+      <w:rPr>
+        <w:rFonts w:ascii="Wingdings" w:hAnsi="Wingdings" w:hint="default"/>
+      </w:rPr>
+    </w:lvl>
+    <w:lvl w:ilvl="3" w:tplc="080A0001" w:tentative="1">
+      <w:start w:val="1"/>
+      <w:numFmt w:val="bullet"/>
+      <w:lvlText w:val=""/>
+      <w:lvlJc w:val="left"/>
+      <w:pPr>
+        <w:ind w:left="2880" w:hanging="360"/>
+      </w:pPr>
+      <w:rPr>
+        <w:rFonts w:ascii="Symbol" w:hAnsi="Symbol" w:hint="default"/>
+      </w:rPr>
+    </w:lvl>
+    <w:lvl w:ilvl="4" w:tplc="080A0003" w:tentative="1">
+      <w:start w:val="1"/>
+      <w:numFmt w:val="bullet"/>
+      <w:lvlText w:val="o"/>
+      <w:lvlJc w:val="left"/>
+      <w:pPr>
+        <w:ind w:left="3600" w:hanging="360"/>
+      </w:pPr>
+      <w:rPr>
+        <w:rFonts w:ascii="Courier New" w:hAnsi="Courier New" w:cs="Courier New" w:hint="default"/>
+      </w:rPr>
+    </w:lvl>
+    <w:lvl w:ilvl="5" w:tplc="080A0005" w:tentative="1">
+      <w:start w:val="1"/>
+      <w:numFmt w:val="bullet"/>
+      <w:lvlText w:val=""/>
+      <w:lvlJc w:val="left"/>
+      <w:pPr>
+        <w:ind w:left="4320" w:hanging="360"/>
+      </w:pPr>
+      <w:rPr>
+        <w:rFonts w:ascii="Wingdings" w:hAnsi="Wingdings" w:hint="default"/>
+      </w:rPr>
+    </w:lvl>
+    <w:lvl w:ilvl="6" w:tplc="080A0001" w:tentative="1">
+      <w:start w:val="1"/>
+      <w:numFmt w:val="bullet"/>
+      <w:lvlText w:val=""/>
+      <w:lvlJc w:val="left"/>
+      <w:pPr>
+        <w:ind w:left="5040" w:hanging="360"/>
+      </w:pPr>
+      <w:rPr>
+        <w:rFonts w:ascii="Symbol" w:hAnsi="Symbol" w:hint="default"/>
+      </w:rPr>
+    </w:lvl>
+    <w:lvl w:ilvl="7" w:tplc="080A0003" w:tentative="1">
+      <w:start w:val="1"/>
+      <w:numFmt w:val="bullet"/>
+      <w:lvlText w:val="o"/>
+      <w:lvlJc w:val="left"/>
+      <w:pPr>
+        <w:ind w:left="5760" w:hanging="360"/>
+      </w:pPr>
+      <w:rPr>
+        <w:rFonts w:ascii="Courier New" w:hAnsi="Courier New" w:cs="Courier New" w:hint="default"/>
+      </w:rPr>
+    </w:lvl>
+    <w:lvl w:ilvl="8" w:tplc="080A0005" w:tentative="1">
+      <w:start w:val="1"/>
+      <w:numFmt w:val="bullet"/>
+      <w:lvlText w:val=""/>
+      <w:lvlJc w:val="left"/>
+      <w:pPr>
+        <w:ind w:left="6480" w:hanging="360"/>
+      </w:pPr>
+      <w:rPr>
+        <w:rFonts w:ascii="Wingdings" w:hAnsi="Wingdings" w:hint="default"/>
+      </w:rPr>
+    </w:lvl>
+  </w:abstractNum>
   <w:num w:numId="1">
+    <w:abstractNumId w:val="2"/>
+  </w:num>
+  <w:num w:numId="2">
     <w:abstractNumId w:val="1"/>
   </w:num>
-  <w:num w:numId="2">
+  <w:num w:numId="3">
+    <w:abstractNumId w:val="3"/>
+  </w:num>
+  <w:num w:numId="4">
     <w:abstractNumId w:val="0"/>
   </w:num>
 </w:numbering>
@@ -2558,6 +3895,52 @@
       <w:sz w:val="24"/>
     </w:rPr>
   </w:style>
+  <w:style w:type="paragraph" w:styleId="Revisin">
+    <w:name w:val="Revision"/>
+    <w:hidden/>
+    <w:uiPriority w:val="99"/>
+    <w:semiHidden/>
+    <w:rsid w:val="00702ADD"/>
+    <w:pPr>
+      <w:spacing w:after="0" w:line="240" w:lineRule="auto"/>
+    </w:pPr>
+    <w:rPr>
+      <w:sz w:val="24"/>
+    </w:rPr>
+  </w:style>
+  <w:style w:type="paragraph" w:styleId="Subttulo">
+    <w:name w:val="Subtitle"/>
+    <w:basedOn w:val="Normal"/>
+    <w:next w:val="Normal"/>
+    <w:link w:val="SubttuloCar"/>
+    <w:uiPriority w:val="11"/>
+    <w:qFormat/>
+    <w:rsid w:val="00B61C5B"/>
+    <w:pPr>
+      <w:numPr>
+        <w:ilvl w:val="1"/>
+      </w:numPr>
+    </w:pPr>
+    <w:rPr>
+      <w:rFonts w:eastAsiaTheme="minorEastAsia"/>
+      <w:color w:val="5A5A5A" w:themeColor="text1" w:themeTint="A5"/>
+      <w:spacing w:val="15"/>
+      <w:sz w:val="28"/>
+    </w:rPr>
+  </w:style>
+  <w:style w:type="character" w:customStyle="1" w:styleId="SubttuloCar">
+    <w:name w:val="Subtítulo Car"/>
+    <w:basedOn w:val="Fuentedeprrafopredeter"/>
+    <w:link w:val="Subttulo"/>
+    <w:uiPriority w:val="11"/>
+    <w:rsid w:val="00B61C5B"/>
+    <w:rPr>
+      <w:rFonts w:eastAsiaTheme="minorEastAsia"/>
+      <w:color w:val="5A5A5A" w:themeColor="text1" w:themeTint="A5"/>
+      <w:spacing w:val="15"/>
+      <w:sz w:val="28"/>
+    </w:rPr>
+  </w:style>
 </w:styles>
 </file>
 

</xml_diff>